<commit_message>
added simContact added true.contact.reported
</commit_message>
<xml_diff>
--- a/notes/Planning.docx
+++ b/notes/Planning.docx
@@ -163,15 +163,7 @@
         </w:numPr>
       </w:pPr>
       <w:r>
-        <w:t xml:space="preserve">git </w:t>
-      </w:r>
-      <w:proofErr w:type="spellStart"/>
-      <w:r>
-        <w:t>scm</w:t>
-      </w:r>
-      <w:proofErr w:type="spellEnd"/>
-      <w:r>
-        <w:t xml:space="preserve"> for documentation</w:t>
+        <w:t>git scm for documentation</w:t>
       </w:r>
     </w:p>
     <w:p>
@@ -284,8 +276,6 @@
       <w:r>
         <w:t>Meet once that is understood</w:t>
       </w:r>
-      <w:bookmarkStart w:id="0" w:name="_GoBack"/>
-      <w:bookmarkEnd w:id="0"/>
     </w:p>
     <w:p>
       <w:pPr>
@@ -307,11 +297,9 @@
           <w:numId w:val="1"/>
         </w:numPr>
       </w:pPr>
-      <w:proofErr w:type="spellStart"/>
       <w:r>
         <w:t>Ypma</w:t>
       </w:r>
-      <w:proofErr w:type="spellEnd"/>
     </w:p>
     <w:p>
       <w:pPr>
@@ -428,11 +416,9 @@
           <w:numId w:val="1"/>
         </w:numPr>
       </w:pPr>
-      <w:proofErr w:type="spellStart"/>
       <w:r>
         <w:t>LaTeX</w:t>
       </w:r>
-      <w:proofErr w:type="spellEnd"/>
     </w:p>
     <w:p>
       <w:pPr>
@@ -629,13 +615,50 @@
         </w:numPr>
       </w:pPr>
       <w:r>
-        <w:t>Latex/</w:t>
-      </w:r>
-      <w:proofErr w:type="spellStart"/>
-      <w:r>
-        <w:t>sweave</w:t>
-      </w:r>
-      <w:proofErr w:type="spellEnd"/>
+        <w:t>Latex/sweave</w:t>
+      </w:r>
+    </w:p>
+    <w:p>
+      <w:pPr>
+        <w:pStyle w:val="ListParagraph"/>
+        <w:numPr>
+          <w:ilvl w:val="0"/>
+          <w:numId w:val="1"/>
+        </w:numPr>
+      </w:pPr>
+      <w:r>
+        <w:t>Unit tests</w:t>
+      </w:r>
+      <w:r>
+        <w:t xml:space="preserve"> (testthat)</w:t>
+      </w:r>
+    </w:p>
+    <w:p>
+      <w:pPr>
+        <w:pStyle w:val="ListParagraph"/>
+        <w:numPr>
+          <w:ilvl w:val="0"/>
+          <w:numId w:val="1"/>
+        </w:numPr>
+      </w:pPr>
+      <w:r>
+        <w:lastRenderedPageBreak/>
+        <w:t>Travis (continuous integration)</w:t>
+      </w:r>
+    </w:p>
+    <w:p>
+      <w:pPr>
+        <w:pStyle w:val="ListParagraph"/>
+        <w:numPr>
+          <w:ilvl w:val="0"/>
+          <w:numId w:val="1"/>
+        </w:numPr>
+      </w:pPr>
+      <w:r>
+        <w:t>codecov for telling you which lines of code are tested</w:t>
+      </w:r>
+      <w:bookmarkStart w:id="0" w:name="_GoBack"/>
+      <w:bookmarkEnd w:id="0"/>
     </w:p>
     <w:sectPr>
       <w:pgSz w:w="11906" w:h="16838"/>

</xml_diff>